<commit_message>
added readme and updated the note for shd.exe
</commit_message>
<xml_diff>
--- a/safety_annex/plugins/edu.umn.cs.crisys.safety.analysis/dependencies/Note_on_SHD_exe.docx
+++ b/safety_annex/plugins/edu.umn.cs.crisys.safety.analysis/dependencies/Note_on_SHD_exe.docx
@@ -6,11 +6,6 @@
       <w:pPr>
         <w:shd w:val="clear" w:color="auto" w:fill="FFFFFF"/>
         <w:spacing w:after="0" w:line="240" w:lineRule="auto"/>
-        <w:rPr>
-          <w:rFonts w:ascii="Arial" w:eastAsia="Times New Roman" w:hAnsi="Arial" w:cs="Arial"/>
-          <w:sz w:val="24"/>
-          <w:szCs w:val="24"/>
-        </w:rPr>
       </w:pPr>
       <w:r>
         <w:rPr>
@@ -18,8 +13,44 @@
           <w:sz w:val="24"/>
           <w:szCs w:val="24"/>
         </w:rPr>
-        <w:t>######################################################################</w:t>
-      </w:r>
+        <w:t xml:space="preserve">The SHD.exe is </w:t>
+      </w:r>
+      <w:r>
+        <w:rPr>
+          <w:rFonts w:ascii="Arial" w:eastAsia="Times New Roman" w:hAnsi="Arial" w:cs="Arial"/>
+          <w:sz w:val="24"/>
+          <w:szCs w:val="24"/>
+        </w:rPr>
+        <w:t>obtained</w:t>
+      </w:r>
+      <w:bookmarkStart w:id="0" w:name="_GoBack"/>
+      <w:bookmarkEnd w:id="0"/>
+      <w:r>
+        <w:rPr>
+          <w:rFonts w:ascii="Arial" w:eastAsia="Times New Roman" w:hAnsi="Arial" w:cs="Arial"/>
+          <w:sz w:val="24"/>
+          <w:szCs w:val="24"/>
+        </w:rPr>
+        <w:t xml:space="preserve"> from the SHD link in</w:t>
+      </w:r>
+      <w:r>
+        <w:rPr>
+          <w:rFonts w:ascii="Arial" w:eastAsia="Times New Roman" w:hAnsi="Arial" w:cs="Arial"/>
+          <w:sz w:val="24"/>
+          <w:szCs w:val="24"/>
+        </w:rPr>
+        <w:t xml:space="preserve"> </w:t>
+      </w:r>
+      <w:hyperlink r:id="rId4" w:history="1">
+        <w:r>
+          <w:rPr>
+            <w:rFonts w:ascii="Arial" w:eastAsia="Times New Roman" w:hAnsi="Arial" w:cs="Arial"/>
+            <w:sz w:val="24"/>
+            <w:szCs w:val="24"/>
+          </w:rPr>
+          <w:t>http://research.nii.ac.jp/~uno/codes.htm</w:t>
+        </w:r>
+      </w:hyperlink>
     </w:p>
     <w:p>
       <w:pPr>
@@ -37,118 +68,23 @@
           <w:sz w:val="24"/>
           <w:szCs w:val="24"/>
         </w:rPr>
-        <w:t xml:space="preserve">SHD: Sparse Hypergraph </w:t>
-      </w:r>
-      <w:proofErr w:type="spellStart"/>
-      <w:r>
-        <w:rPr>
-          <w:rFonts w:ascii="Arial" w:eastAsia="Times New Roman" w:hAnsi="Arial" w:cs="Arial"/>
-          <w:sz w:val="24"/>
-          <w:szCs w:val="24"/>
-        </w:rPr>
-        <w:t>Dualization</w:t>
-      </w:r>
-      <w:proofErr w:type="spellEnd"/>
-      <w:r>
-        <w:rPr>
-          <w:rFonts w:ascii="Arial" w:eastAsia="Times New Roman" w:hAnsi="Arial" w:cs="Arial"/>
-          <w:sz w:val="24"/>
-          <w:szCs w:val="24"/>
-        </w:rPr>
-        <w:t xml:space="preserve">      Aug/8/2007</w:t>
-      </w:r>
-    </w:p>
-    <w:p>
-      <w:pPr>
-        <w:shd w:val="clear" w:color="auto" w:fill="FFFFFF"/>
-        <w:spacing w:after="0" w:line="240" w:lineRule="auto"/>
-        <w:rPr>
-          <w:rFonts w:ascii="Arial" w:eastAsia="Times New Roman" w:hAnsi="Arial" w:cs="Arial"/>
-          <w:sz w:val="24"/>
-          <w:szCs w:val="24"/>
-        </w:rPr>
-      </w:pPr>
-      <w:r>
-        <w:rPr>
-          <w:rFonts w:ascii="Arial" w:eastAsia="Times New Roman" w:hAnsi="Arial" w:cs="Arial"/>
-          <w:sz w:val="24"/>
-          <w:szCs w:val="24"/>
-        </w:rPr>
-        <w:t xml:space="preserve">     Coded by </w:t>
-      </w:r>
-      <w:proofErr w:type="spellStart"/>
-      <w:r>
-        <w:rPr>
-          <w:rFonts w:ascii="Arial" w:eastAsia="Times New Roman" w:hAnsi="Arial" w:cs="Arial"/>
-          <w:sz w:val="24"/>
-          <w:szCs w:val="24"/>
-        </w:rPr>
-        <w:t>Takeaki</w:t>
-      </w:r>
-      <w:proofErr w:type="spellEnd"/>
-      <w:r>
-        <w:rPr>
-          <w:rFonts w:ascii="Arial" w:eastAsia="Times New Roman" w:hAnsi="Arial" w:cs="Arial"/>
-          <w:sz w:val="24"/>
-          <w:szCs w:val="24"/>
-        </w:rPr>
-        <w:t xml:space="preserve"> Uno,   e-mail:uno@nii.jp, </w:t>
-      </w:r>
-    </w:p>
-    <w:p>
-      <w:pPr>
-        <w:shd w:val="clear" w:color="auto" w:fill="FFFFFF"/>
-        <w:spacing w:after="0" w:line="240" w:lineRule="auto"/>
-        <w:rPr>
-          <w:rFonts w:ascii="Arial" w:eastAsia="Times New Roman" w:hAnsi="Arial" w:cs="Arial"/>
-          <w:sz w:val="24"/>
-          <w:szCs w:val="24"/>
-        </w:rPr>
-      </w:pPr>
-      <w:r>
-        <w:rPr>
-          <w:rFonts w:ascii="Arial" w:eastAsia="Times New Roman" w:hAnsi="Arial" w:cs="Arial"/>
-          <w:sz w:val="24"/>
-          <w:szCs w:val="24"/>
-        </w:rPr>
-        <w:t xml:space="preserve">        </w:t>
-      </w:r>
-      <w:proofErr w:type="gramStart"/>
-      <w:r>
-        <w:rPr>
-          <w:rFonts w:ascii="Arial" w:eastAsia="Times New Roman" w:hAnsi="Arial" w:cs="Arial"/>
-          <w:sz w:val="24"/>
-          <w:szCs w:val="24"/>
-        </w:rPr>
-        <w:t>homepage</w:t>
-      </w:r>
-      <w:proofErr w:type="gramEnd"/>
-      <w:r>
-        <w:rPr>
-          <w:rFonts w:ascii="Arial" w:eastAsia="Times New Roman" w:hAnsi="Arial" w:cs="Arial"/>
-          <w:sz w:val="24"/>
-          <w:szCs w:val="24"/>
-        </w:rPr>
-        <w:t>:   http://research.nii.ac.jp/~uno/index.html</w:t>
-      </w:r>
-    </w:p>
-    <w:p>
-      <w:pPr>
-        <w:shd w:val="clear" w:color="auto" w:fill="FFFFFF"/>
-        <w:spacing w:after="0" w:line="240" w:lineRule="auto"/>
-        <w:rPr>
-          <w:rFonts w:ascii="Arial" w:eastAsia="Times New Roman" w:hAnsi="Arial" w:cs="Arial"/>
-          <w:sz w:val="24"/>
-          <w:szCs w:val="24"/>
-        </w:rPr>
-      </w:pPr>
-      <w:r>
-        <w:rPr>
-          <w:rFonts w:ascii="Arial" w:eastAsia="Times New Roman" w:hAnsi="Arial" w:cs="Arial"/>
-          <w:sz w:val="24"/>
-          <w:szCs w:val="24"/>
-        </w:rPr>
-        <w:t>######################################################################</w:t>
+        <w:t xml:space="preserve">Please </w:t>
+      </w:r>
+      <w:r>
+        <w:rPr>
+          <w:rFonts w:ascii="Arial" w:eastAsia="Times New Roman" w:hAnsi="Arial" w:cs="Arial"/>
+          <w:sz w:val="24"/>
+          <w:szCs w:val="24"/>
+        </w:rPr>
+        <w:t>refer to</w:t>
+      </w:r>
+      <w:r>
+        <w:rPr>
+          <w:rFonts w:ascii="Arial" w:eastAsia="Times New Roman" w:hAnsi="Arial" w:cs="Arial"/>
+          <w:sz w:val="24"/>
+          <w:szCs w:val="24"/>
+        </w:rPr>
+        <w:t xml:space="preserve"> the SHD_readme.txt for information from the creator of SHD.exe</w:t>
       </w:r>
     </w:p>
     <w:p>
@@ -178,297 +114,7 @@
           <w:sz w:val="24"/>
           <w:szCs w:val="24"/>
         </w:rPr>
-        <w:t>** This program is available for only academic use, basically.   **</w:t>
-      </w:r>
-    </w:p>
-    <w:p>
-      <w:pPr>
-        <w:shd w:val="clear" w:color="auto" w:fill="FFFFFF"/>
-        <w:spacing w:after="0" w:line="240" w:lineRule="auto"/>
-        <w:rPr>
-          <w:rFonts w:ascii="Arial" w:eastAsia="Times New Roman" w:hAnsi="Arial" w:cs="Arial"/>
-          <w:sz w:val="24"/>
-          <w:szCs w:val="24"/>
-        </w:rPr>
-      </w:pPr>
-      <w:r>
-        <w:rPr>
-          <w:rFonts w:ascii="Arial" w:eastAsia="Times New Roman" w:hAnsi="Arial" w:cs="Arial"/>
-          <w:sz w:val="24"/>
-          <w:szCs w:val="24"/>
-        </w:rPr>
-        <w:t xml:space="preserve">** Anyone can modify this program, but he/she has to write </w:t>
-      </w:r>
-      <w:proofErr w:type="gramStart"/>
-      <w:r>
-        <w:rPr>
-          <w:rFonts w:ascii="Arial" w:eastAsia="Times New Roman" w:hAnsi="Arial" w:cs="Arial"/>
-          <w:sz w:val="24"/>
-          <w:szCs w:val="24"/>
-        </w:rPr>
-        <w:t>down  *</w:t>
-      </w:r>
-      <w:proofErr w:type="gramEnd"/>
-      <w:r>
-        <w:rPr>
-          <w:rFonts w:ascii="Arial" w:eastAsia="Times New Roman" w:hAnsi="Arial" w:cs="Arial"/>
-          <w:sz w:val="24"/>
-          <w:szCs w:val="24"/>
-        </w:rPr>
-        <w:t>*</w:t>
-      </w:r>
-    </w:p>
-    <w:p>
-      <w:pPr>
-        <w:shd w:val="clear" w:color="auto" w:fill="FFFFFF"/>
-        <w:spacing w:after="0" w:line="240" w:lineRule="auto"/>
-        <w:rPr>
-          <w:rFonts w:ascii="Arial" w:eastAsia="Times New Roman" w:hAnsi="Arial" w:cs="Arial"/>
-          <w:sz w:val="24"/>
-          <w:szCs w:val="24"/>
-        </w:rPr>
-      </w:pPr>
-      <w:r>
-        <w:rPr>
-          <w:rFonts w:ascii="Arial" w:eastAsia="Times New Roman" w:hAnsi="Arial" w:cs="Arial"/>
-          <w:sz w:val="24"/>
-          <w:szCs w:val="24"/>
-        </w:rPr>
-        <w:t xml:space="preserve">** </w:t>
-      </w:r>
-      <w:proofErr w:type="gramStart"/>
-      <w:r>
-        <w:rPr>
-          <w:rFonts w:ascii="Arial" w:eastAsia="Times New Roman" w:hAnsi="Arial" w:cs="Arial"/>
-          <w:sz w:val="24"/>
-          <w:szCs w:val="24"/>
-        </w:rPr>
-        <w:t>the</w:t>
-      </w:r>
-      <w:proofErr w:type="gramEnd"/>
-      <w:r>
-        <w:rPr>
-          <w:rFonts w:ascii="Arial" w:eastAsia="Times New Roman" w:hAnsi="Arial" w:cs="Arial"/>
-          <w:sz w:val="24"/>
-          <w:szCs w:val="24"/>
-        </w:rPr>
-        <w:t xml:space="preserve"> change of the modification on the top of the source code. **</w:t>
-      </w:r>
-    </w:p>
-    <w:p>
-      <w:pPr>
-        <w:shd w:val="clear" w:color="auto" w:fill="FFFFFF"/>
-        <w:spacing w:after="0" w:line="240" w:lineRule="auto"/>
-        <w:rPr>
-          <w:rFonts w:ascii="Arial" w:eastAsia="Times New Roman" w:hAnsi="Arial" w:cs="Arial"/>
-          <w:sz w:val="24"/>
-          <w:szCs w:val="24"/>
-        </w:rPr>
-      </w:pPr>
-      <w:r>
-        <w:rPr>
-          <w:rFonts w:ascii="Arial" w:eastAsia="Times New Roman" w:hAnsi="Arial" w:cs="Arial"/>
-          <w:sz w:val="24"/>
-          <w:szCs w:val="24"/>
-        </w:rPr>
-        <w:t xml:space="preserve">** Neither contact nor appointment to </w:t>
-      </w:r>
-      <w:proofErr w:type="spellStart"/>
-      <w:r>
-        <w:rPr>
-          <w:rFonts w:ascii="Arial" w:eastAsia="Times New Roman" w:hAnsi="Arial" w:cs="Arial"/>
-          <w:sz w:val="24"/>
-          <w:szCs w:val="24"/>
-        </w:rPr>
-        <w:t>Takeaki</w:t>
-      </w:r>
-      <w:proofErr w:type="spellEnd"/>
-      <w:r>
-        <w:rPr>
-          <w:rFonts w:ascii="Arial" w:eastAsia="Times New Roman" w:hAnsi="Arial" w:cs="Arial"/>
-          <w:sz w:val="24"/>
-          <w:szCs w:val="24"/>
-        </w:rPr>
-        <w:t xml:space="preserve"> Uno is needed.     **</w:t>
-      </w:r>
-    </w:p>
-    <w:p>
-      <w:pPr>
-        <w:shd w:val="clear" w:color="auto" w:fill="FFFFFF"/>
-        <w:spacing w:after="0" w:line="240" w:lineRule="auto"/>
-        <w:rPr>
-          <w:rFonts w:ascii="Arial" w:eastAsia="Times New Roman" w:hAnsi="Arial" w:cs="Arial"/>
-          <w:sz w:val="24"/>
-          <w:szCs w:val="24"/>
-        </w:rPr>
-      </w:pPr>
-      <w:r>
-        <w:rPr>
-          <w:rFonts w:ascii="Arial" w:eastAsia="Times New Roman" w:hAnsi="Arial" w:cs="Arial"/>
-          <w:sz w:val="24"/>
-          <w:szCs w:val="24"/>
-        </w:rPr>
-        <w:t>** If one wants to re-distribute this code, do not forget to     **</w:t>
-      </w:r>
-    </w:p>
-    <w:p>
-      <w:pPr>
-        <w:shd w:val="clear" w:color="auto" w:fill="FFFFFF"/>
-        <w:spacing w:after="0" w:line="240" w:lineRule="auto"/>
-        <w:rPr>
-          <w:rFonts w:ascii="Arial" w:eastAsia="Times New Roman" w:hAnsi="Arial" w:cs="Arial"/>
-          <w:sz w:val="24"/>
-          <w:szCs w:val="24"/>
-        </w:rPr>
-      </w:pPr>
-      <w:r>
-        <w:rPr>
-          <w:rFonts w:ascii="Arial" w:eastAsia="Times New Roman" w:hAnsi="Arial" w:cs="Arial"/>
-          <w:sz w:val="24"/>
-          <w:szCs w:val="24"/>
-        </w:rPr>
-        <w:t>** refer the newest code, and show the link to homepage          **</w:t>
-      </w:r>
-    </w:p>
-    <w:p>
-      <w:pPr>
-        <w:shd w:val="clear" w:color="auto" w:fill="FFFFFF"/>
-        <w:spacing w:after="0" w:line="240" w:lineRule="auto"/>
-        <w:rPr>
-          <w:rFonts w:ascii="Arial" w:eastAsia="Times New Roman" w:hAnsi="Arial" w:cs="Arial"/>
-          <w:sz w:val="24"/>
-          <w:szCs w:val="24"/>
-        </w:rPr>
-      </w:pPr>
-      <w:r>
-        <w:rPr>
-          <w:rFonts w:ascii="Arial" w:eastAsia="Times New Roman" w:hAnsi="Arial" w:cs="Arial"/>
-          <w:sz w:val="24"/>
-          <w:szCs w:val="24"/>
-        </w:rPr>
-        <w:t xml:space="preserve">** </w:t>
-      </w:r>
-      <w:proofErr w:type="gramStart"/>
-      <w:r>
-        <w:rPr>
-          <w:rFonts w:ascii="Arial" w:eastAsia="Times New Roman" w:hAnsi="Arial" w:cs="Arial"/>
-          <w:sz w:val="24"/>
-          <w:szCs w:val="24"/>
-        </w:rPr>
-        <w:t>of</w:t>
-      </w:r>
-      <w:proofErr w:type="gramEnd"/>
-      <w:r>
-        <w:rPr>
-          <w:rFonts w:ascii="Arial" w:eastAsia="Times New Roman" w:hAnsi="Arial" w:cs="Arial"/>
-          <w:sz w:val="24"/>
-          <w:szCs w:val="24"/>
-        </w:rPr>
-        <w:t xml:space="preserve"> </w:t>
-      </w:r>
-      <w:proofErr w:type="spellStart"/>
-      <w:r>
-        <w:rPr>
-          <w:rFonts w:ascii="Arial" w:eastAsia="Times New Roman" w:hAnsi="Arial" w:cs="Arial"/>
-          <w:sz w:val="24"/>
-          <w:szCs w:val="24"/>
-        </w:rPr>
-        <w:t>Takeaki</w:t>
-      </w:r>
-      <w:proofErr w:type="spellEnd"/>
-      <w:r>
-        <w:rPr>
-          <w:rFonts w:ascii="Arial" w:eastAsia="Times New Roman" w:hAnsi="Arial" w:cs="Arial"/>
-          <w:sz w:val="24"/>
-          <w:szCs w:val="24"/>
-        </w:rPr>
-        <w:t xml:space="preserve"> Uno, to notify the news about SHD for the users.   **</w:t>
-      </w:r>
-    </w:p>
-    <w:p>
-      <w:pPr>
-        <w:shd w:val="clear" w:color="auto" w:fill="FFFFFF"/>
-        <w:spacing w:after="0" w:line="240" w:lineRule="auto"/>
-        <w:rPr>
-          <w:rFonts w:ascii="Arial" w:eastAsia="Times New Roman" w:hAnsi="Arial" w:cs="Arial"/>
-          <w:sz w:val="24"/>
-          <w:szCs w:val="24"/>
-        </w:rPr>
-      </w:pPr>
-      <w:r>
-        <w:rPr>
-          <w:rFonts w:ascii="Arial" w:eastAsia="Times New Roman" w:hAnsi="Arial" w:cs="Arial"/>
-          <w:sz w:val="24"/>
-          <w:szCs w:val="24"/>
-        </w:rPr>
-        <w:t xml:space="preserve">** For the commercial use, please make a contact to </w:t>
-      </w:r>
-      <w:proofErr w:type="spellStart"/>
-      <w:r>
-        <w:rPr>
-          <w:rFonts w:ascii="Arial" w:eastAsia="Times New Roman" w:hAnsi="Arial" w:cs="Arial"/>
-          <w:sz w:val="24"/>
-          <w:szCs w:val="24"/>
-        </w:rPr>
-        <w:t>Takeaki</w:t>
-      </w:r>
-      <w:proofErr w:type="spellEnd"/>
-      <w:r>
-        <w:rPr>
-          <w:rFonts w:ascii="Arial" w:eastAsia="Times New Roman" w:hAnsi="Arial" w:cs="Arial"/>
-          <w:sz w:val="24"/>
-          <w:szCs w:val="24"/>
-        </w:rPr>
-        <w:t xml:space="preserve"> Uno. **</w:t>
-      </w:r>
-    </w:p>
-    <w:p>
-      <w:pPr>
-        <w:shd w:val="clear" w:color="auto" w:fill="FFFFFF"/>
-        <w:spacing w:after="0" w:line="240" w:lineRule="auto"/>
-        <w:rPr>
-          <w:rFonts w:ascii="Arial" w:eastAsia="Times New Roman" w:hAnsi="Arial" w:cs="Arial"/>
-          <w:sz w:val="24"/>
-          <w:szCs w:val="24"/>
-        </w:rPr>
-      </w:pPr>
-    </w:p>
-    <w:p>
-      <w:pPr>
-        <w:shd w:val="clear" w:color="auto" w:fill="FFFFFF"/>
-        <w:spacing w:after="0" w:line="240" w:lineRule="auto"/>
-        <w:rPr>
-          <w:rFonts w:ascii="Arial" w:eastAsia="Times New Roman" w:hAnsi="Arial" w:cs="Arial"/>
-          <w:sz w:val="24"/>
-          <w:szCs w:val="24"/>
-        </w:rPr>
-      </w:pPr>
-      <w:r>
-        <w:rPr>
-          <w:rFonts w:ascii="Arial" w:eastAsia="Times New Roman" w:hAnsi="Arial" w:cs="Arial"/>
-          <w:sz w:val="24"/>
-          <w:szCs w:val="24"/>
-        </w:rPr>
-        <w:t>---------------------------------------------------------------------------------------------------------------------</w:t>
-      </w:r>
-    </w:p>
-    <w:p>
-      <w:pPr>
-        <w:shd w:val="clear" w:color="auto" w:fill="FFFFFF"/>
-        <w:spacing w:after="0" w:line="240" w:lineRule="auto"/>
-        <w:rPr>
-          <w:rFonts w:ascii="Arial" w:eastAsia="Times New Roman" w:hAnsi="Arial" w:cs="Arial"/>
-          <w:sz w:val="24"/>
-          <w:szCs w:val="24"/>
-        </w:rPr>
-      </w:pPr>
-      <w:r>
-        <w:rPr>
-          <w:rFonts w:ascii="Arial" w:eastAsia="Times New Roman" w:hAnsi="Arial" w:cs="Arial"/>
-          <w:sz w:val="24"/>
-          <w:szCs w:val="24"/>
-        </w:rPr>
-        <w:t xml:space="preserve">To use: </w:t>
+        <w:t>To use SHD:</w:t>
       </w:r>
     </w:p>
     <w:p>
@@ -553,7 +199,7 @@
                     <pic:cNvPicPr/>
                   </pic:nvPicPr>
                   <pic:blipFill>
-                    <a:blip r:embed="rId4"/>
+                    <a:blip r:embed="rId5"/>
                     <a:stretch>
                       <a:fillRect/>
                     </a:stretch>
@@ -585,10 +231,7 @@
         </w:rPr>
       </w:pPr>
     </w:p>
-    <w:p>
-      <w:bookmarkStart w:id="0" w:name="_GoBack"/>
-      <w:bookmarkEnd w:id="0"/>
-    </w:p>
+    <w:p/>
     <w:sectPr>
       <w:pgSz w:w="12240" w:h="15840"/>
       <w:pgMar w:top="1440" w:right="1440" w:bottom="1440" w:left="1440" w:header="720" w:footer="720" w:gutter="0"/>

</xml_diff>